<commit_message>
Updated Resume. Fixed typo.
</commit_message>
<xml_diff>
--- a/docs/GauravGarg.docx
+++ b/docs/GauravGarg.docx
@@ -673,7 +673,7 @@
         <w:autoSpaceDN w:val="0"/>
         <w:adjustRightInd w:val="0"/>
         <w:rPr>
-          <w:rFonts w:asciiTheme="majorHAnsi" w:eastAsia="Times New Roman" w:hAnsiTheme="majorHAnsi" w:cs="Times New Roman"/>
+          <w:rFonts w:eastAsia="Times New Roman" w:cs="Times New Roman"/>
           <w:sz w:val="22"/>
           <w:shd w:val="clear" w:color="auto" w:fill="FFFFFF"/>
         </w:rPr>
@@ -758,6 +758,162 @@
           <w:shd w:val="clear" w:color="auto" w:fill="FFFFFF"/>
         </w:rPr>
         <w:t xml:space="preserve"> (Math 54)</w:t>
+      </w:r>
+      <w:r>
+        <w:rPr>
+          <w:rFonts w:asciiTheme="majorHAnsi" w:eastAsia="Times New Roman" w:hAnsiTheme="majorHAnsi" w:cs="Times New Roman"/>
+          <w:sz w:val="22"/>
+          <w:shd w:val="clear" w:color="auto" w:fill="FFFFFF"/>
+        </w:rPr>
+        <w:t xml:space="preserve">. </w:t>
+      </w:r>
+      <w:r>
+        <w:rPr>
+          <w:rFonts w:asciiTheme="majorHAnsi" w:eastAsia="Times New Roman" w:hAnsiTheme="majorHAnsi" w:cs="Times New Roman"/>
+          <w:i/>
+          <w:sz w:val="22"/>
+          <w:shd w:val="clear" w:color="auto" w:fill="FFFFFF"/>
+        </w:rPr>
+        <w:t xml:space="preserve">Spring 2015: </w:t>
+      </w:r>
+      <w:r>
+        <w:rPr>
+          <w:rFonts w:eastAsia="Times New Roman" w:cs="Times New Roman"/>
+          <w:sz w:val="22"/>
+          <w:shd w:val="clear" w:color="auto" w:fill="FFFFFF"/>
+        </w:rPr>
+        <w:t>Operating Systems and System Programming</w:t>
+      </w:r>
+      <w:r>
+        <w:rPr>
+          <w:rFonts w:eastAsia="Times New Roman" w:cs="Times New Roman"/>
+          <w:sz w:val="22"/>
+          <w:shd w:val="clear" w:color="auto" w:fill="FFFFFF"/>
+        </w:rPr>
+        <w:t xml:space="preserve"> (CS 162), Unix (CS 9E), </w:t>
+      </w:r>
+      <w:r>
+        <w:rPr>
+          <w:rFonts w:eastAsia="Times New Roman" w:cs="Times New Roman"/>
+          <w:sz w:val="22"/>
+          <w:shd w:val="clear" w:color="auto" w:fill="FFFFFF"/>
+        </w:rPr>
+        <w:t> Discrete Mathematics and Probability Theory</w:t>
+      </w:r>
+      <w:r>
+        <w:rPr>
+          <w:rFonts w:eastAsia="Times New Roman" w:cs="Times New Roman"/>
+          <w:sz w:val="22"/>
+          <w:shd w:val="clear" w:color="auto" w:fill="FFFFFF"/>
+        </w:rPr>
+        <w:t xml:space="preserve"> (CS 70).</w:t>
+      </w:r>
+    </w:p>
+    <w:p>
+      <w:pPr>
+        <w:widowControl w:val="0"/>
+        <w:tabs>
+          <w:tab w:val="left" w:pos="560"/>
+          <w:tab w:val="left" w:pos="1120"/>
+          <w:tab w:val="left" w:pos="1680"/>
+          <w:tab w:val="left" w:pos="2240"/>
+          <w:tab w:val="left" w:pos="2800"/>
+          <w:tab w:val="left" w:pos="3360"/>
+          <w:tab w:val="left" w:pos="3920"/>
+          <w:tab w:val="left" w:pos="4480"/>
+          <w:tab w:val="left" w:pos="5040"/>
+          <w:tab w:val="left" w:pos="5600"/>
+          <w:tab w:val="left" w:pos="6160"/>
+          <w:tab w:val="left" w:pos="6720"/>
+        </w:tabs>
+        <w:autoSpaceDE w:val="0"/>
+        <w:autoSpaceDN w:val="0"/>
+        <w:adjustRightInd w:val="0"/>
+        <w:rPr>
+          <w:rFonts w:eastAsia="Times New Roman" w:cs="Times New Roman"/>
+          <w:sz w:val="22"/>
+          <w:shd w:val="clear" w:color="auto" w:fill="FFFFFF"/>
+        </w:rPr>
+      </w:pPr>
+    </w:p>
+    <w:p>
+      <w:pPr>
+        <w:widowControl w:val="0"/>
+        <w:tabs>
+          <w:tab w:val="left" w:pos="560"/>
+          <w:tab w:val="left" w:pos="1120"/>
+          <w:tab w:val="left" w:pos="1680"/>
+          <w:tab w:val="left" w:pos="2240"/>
+          <w:tab w:val="left" w:pos="2800"/>
+          <w:tab w:val="left" w:pos="3360"/>
+          <w:tab w:val="left" w:pos="3920"/>
+          <w:tab w:val="left" w:pos="4480"/>
+          <w:tab w:val="left" w:pos="5040"/>
+          <w:tab w:val="left" w:pos="5600"/>
+          <w:tab w:val="left" w:pos="6160"/>
+          <w:tab w:val="left" w:pos="6720"/>
+        </w:tabs>
+        <w:autoSpaceDE w:val="0"/>
+        <w:autoSpaceDN w:val="0"/>
+        <w:adjustRightInd w:val="0"/>
+        <w:rPr>
+          <w:rFonts w:eastAsia="Times New Roman" w:cs="Times New Roman"/>
+          <w:b/>
+          <w:sz w:val="22"/>
+          <w:shd w:val="clear" w:color="auto" w:fill="FFFFFF"/>
+        </w:rPr>
+      </w:pPr>
+      <w:r>
+        <w:rPr>
+          <w:rFonts w:eastAsia="Times New Roman" w:cs="Times New Roman"/>
+          <w:b/>
+          <w:sz w:val="22"/>
+          <w:shd w:val="clear" w:color="auto" w:fill="FFFFFF"/>
+        </w:rPr>
+        <w:t>The Doon School, 2013</w:t>
+      </w:r>
+    </w:p>
+    <w:p>
+      <w:pPr>
+        <w:widowControl w:val="0"/>
+        <w:tabs>
+          <w:tab w:val="left" w:pos="560"/>
+          <w:tab w:val="left" w:pos="1120"/>
+          <w:tab w:val="left" w:pos="1680"/>
+          <w:tab w:val="left" w:pos="2240"/>
+          <w:tab w:val="left" w:pos="2800"/>
+          <w:tab w:val="left" w:pos="3360"/>
+          <w:tab w:val="left" w:pos="3920"/>
+          <w:tab w:val="left" w:pos="4480"/>
+          <w:tab w:val="left" w:pos="5040"/>
+          <w:tab w:val="left" w:pos="5600"/>
+          <w:tab w:val="left" w:pos="6160"/>
+          <w:tab w:val="left" w:pos="6720"/>
+        </w:tabs>
+        <w:autoSpaceDE w:val="0"/>
+        <w:autoSpaceDN w:val="0"/>
+        <w:adjustRightInd w:val="0"/>
+        <w:rPr>
+          <w:rFonts w:eastAsia="Times New Roman" w:cs="Times New Roman"/>
+          <w:sz w:val="22"/>
+          <w:shd w:val="clear" w:color="auto" w:fill="FFFFFF"/>
+        </w:rPr>
+      </w:pPr>
+      <w:r>
+        <w:rPr>
+          <w:rFonts w:eastAsia="Times New Roman" w:cs="Times New Roman"/>
+          <w:sz w:val="22"/>
+          <w:shd w:val="clear" w:color="auto" w:fill="FFFFFF"/>
+        </w:rPr>
+        <w:t>Awarded Science Master’s Trophy. Scored 100% in Computer Science in both ISC and ICSE national exams.</w:t>
+      </w:r>
+      <w:r>
+        <w:rPr>
+          <w:rFonts w:eastAsia="Times New Roman" w:cs="Times New Roman"/>
+          <w:sz w:val="22"/>
+          <w:shd w:val="clear" w:color="auto" w:fill="FFFFFF"/>
+        </w:rPr>
+        <w:t xml:space="preserve"> Recipient of the Duke of Edinburgh award.</w:t>
       </w:r>
     </w:p>
     <w:p>
@@ -1287,7 +1443,7 @@
           <w:bCs/>
           <w:sz w:val="22"/>
         </w:rPr>
-        <w:t xml:space="preserve"> Business Plan Competition. 31 teams participated, a record total of 122 participants from top universities. Presented on Initiating operations in Colombia</w:t>
+        <w:t xml:space="preserve"> Business Plan Competition. </w:t>
       </w:r>
       <w:r>
         <w:rPr>
@@ -1295,6 +1451,22 @@
           <w:bCs/>
           <w:sz w:val="22"/>
         </w:rPr>
+        <w:t xml:space="preserve">A </w:t>
+      </w:r>
+      <w:r>
+        <w:rPr>
+          <w:rFonts w:asciiTheme="majorHAnsi" w:hAnsiTheme="majorHAnsi"/>
+          <w:bCs/>
+          <w:sz w:val="22"/>
+        </w:rPr>
+        <w:t>record total of 122 participants from top universities. Presented on Initiating operations in Colombia</w:t>
+      </w:r>
+      <w:r>
+        <w:rPr>
+          <w:rFonts w:asciiTheme="majorHAnsi" w:hAnsiTheme="majorHAnsi"/>
+          <w:bCs/>
+          <w:sz w:val="22"/>
+        </w:rPr>
         <w:t xml:space="preserve"> and why that is a strategic </w:t>
       </w:r>
       <w:r>
@@ -1311,7 +1483,7 @@
           <w:bCs/>
           <w:sz w:val="22"/>
         </w:rPr>
-        <w:t xml:space="preserve"> for Infosys.</w:t>
+        <w:t>.</w:t>
       </w:r>
     </w:p>
     <w:p>
@@ -1384,7 +1556,18 @@
           <w:sz w:val="22"/>
           <w:szCs w:val="24"/>
         </w:rPr>
-        <w:t xml:space="preserve">CITRIS Mobile App Challenge </w:t>
+        <w:t>CITRIS Mobile</w:t>
+      </w:r>
+      <w:bookmarkStart w:id="0" w:name="_GoBack"/>
+      <w:bookmarkEnd w:id="0"/>
+      <w:r>
+        <w:rPr>
+          <w:rFonts w:asciiTheme="majorHAnsi" w:hAnsiTheme="majorHAnsi"/>
+          <w:b/>
+          <w:sz w:val="22"/>
+          <w:szCs w:val="24"/>
+        </w:rPr>
+        <w:t xml:space="preserve"> App Challenge </w:t>
       </w:r>
       <w:r>
         <w:rPr>
@@ -2495,8 +2678,6 @@
           <w:vertAlign w:val="subscript"/>
         </w:rPr>
       </w:pPr>
-      <w:bookmarkStart w:id="0" w:name="_GoBack"/>
-      <w:bookmarkEnd w:id="0"/>
     </w:p>
     <w:p>
       <w:pPr>
@@ -2785,7 +2966,15 @@
           <w:b/>
           <w:sz w:val="22"/>
         </w:rPr>
-        <w:t xml:space="preserve"> Smart Search</w:t>
+        <w:t xml:space="preserve"> Side</w:t>
+      </w:r>
+      <w:r>
+        <w:rPr>
+          <w:rFonts w:ascii="Calibri" w:hAnsi="Calibri"/>
+          <w:b/>
+          <w:sz w:val="22"/>
+        </w:rPr>
+        <w:t xml:space="preserve"> Search</w:t>
       </w:r>
       <w:r>
         <w:rPr>
@@ -3040,135 +3229,6 @@
           <w:shd w:val="clear" w:color="auto" w:fill="FFFFFF"/>
         </w:rPr>
         <w:t>puts such as May 1423 BC.</w:t>
-      </w:r>
-    </w:p>
-    <w:p>
-      <w:pPr>
-        <w:widowControl w:val="0"/>
-        <w:tabs>
-          <w:tab w:val="left" w:pos="560"/>
-          <w:tab w:val="left" w:pos="1120"/>
-          <w:tab w:val="left" w:pos="1680"/>
-          <w:tab w:val="left" w:pos="2240"/>
-          <w:tab w:val="left" w:pos="2800"/>
-          <w:tab w:val="left" w:pos="3360"/>
-          <w:tab w:val="left" w:pos="3920"/>
-          <w:tab w:val="left" w:pos="4480"/>
-          <w:tab w:val="left" w:pos="5040"/>
-          <w:tab w:val="left" w:pos="5600"/>
-          <w:tab w:val="left" w:pos="6160"/>
-          <w:tab w:val="left" w:pos="6720"/>
-          <w:tab w:val="left" w:pos="8640"/>
-        </w:tabs>
-        <w:autoSpaceDE w:val="0"/>
-        <w:autoSpaceDN w:val="0"/>
-        <w:adjustRightInd w:val="0"/>
-        <w:jc w:val="both"/>
-        <w:rPr>
-          <w:rFonts w:asciiTheme="majorHAnsi" w:hAnsiTheme="majorHAnsi"/>
-          <w:b/>
-          <w:sz w:val="22"/>
-        </w:rPr>
-      </w:pPr>
-    </w:p>
-    <w:p>
-      <w:pPr>
-        <w:widowControl w:val="0"/>
-        <w:tabs>
-          <w:tab w:val="left" w:pos="560"/>
-          <w:tab w:val="left" w:pos="1120"/>
-          <w:tab w:val="left" w:pos="1680"/>
-          <w:tab w:val="left" w:pos="2240"/>
-          <w:tab w:val="left" w:pos="2800"/>
-          <w:tab w:val="left" w:pos="3360"/>
-          <w:tab w:val="left" w:pos="3920"/>
-          <w:tab w:val="left" w:pos="4480"/>
-          <w:tab w:val="left" w:pos="5040"/>
-          <w:tab w:val="left" w:pos="5600"/>
-          <w:tab w:val="left" w:pos="6160"/>
-          <w:tab w:val="left" w:pos="6720"/>
-          <w:tab w:val="left" w:pos="8640"/>
-        </w:tabs>
-        <w:autoSpaceDE w:val="0"/>
-        <w:autoSpaceDN w:val="0"/>
-        <w:adjustRightInd w:val="0"/>
-        <w:jc w:val="both"/>
-        <w:rPr>
-          <w:rFonts w:asciiTheme="majorHAnsi" w:hAnsiTheme="majorHAnsi"/>
-          <w:sz w:val="22"/>
-        </w:rPr>
-      </w:pPr>
-      <w:r>
-        <w:rPr>
-          <w:rFonts w:asciiTheme="majorHAnsi" w:hAnsiTheme="majorHAnsi"/>
-          <w:b/>
-          <w:sz w:val="22"/>
-        </w:rPr>
-        <w:t xml:space="preserve">Fortune </w:t>
-      </w:r>
-      <w:r>
-        <w:rPr>
-          <w:rFonts w:asciiTheme="majorHAnsi" w:hAnsiTheme="majorHAnsi"/>
-          <w:b/>
-          <w:sz w:val="22"/>
-        </w:rPr>
-        <w:t>Cookie</w:t>
-      </w:r>
-      <w:r>
-        <w:rPr>
-          <w:rFonts w:asciiTheme="majorHAnsi" w:hAnsiTheme="majorHAnsi"/>
-          <w:sz w:val="22"/>
-        </w:rPr>
-        <w:t>.</w:t>
-      </w:r>
-      <w:r>
-        <w:rPr>
-          <w:rFonts w:asciiTheme="majorHAnsi" w:hAnsiTheme="majorHAnsi"/>
-          <w:sz w:val="22"/>
-        </w:rPr>
-        <w:t xml:space="preserve"> </w:t>
-      </w:r>
-      <w:r>
-        <w:rPr>
-          <w:rFonts w:asciiTheme="majorHAnsi" w:hAnsiTheme="majorHAnsi"/>
-          <w:sz w:val="22"/>
-        </w:rPr>
-        <w:t xml:space="preserve">Published </w:t>
-      </w:r>
-      <w:r>
-        <w:rPr>
-          <w:rFonts w:asciiTheme="majorHAnsi" w:hAnsiTheme="majorHAnsi"/>
-          <w:sz w:val="22"/>
-        </w:rPr>
-        <w:t xml:space="preserve">Windows Phone app </w:t>
-      </w:r>
-      <w:r>
-        <w:rPr>
-          <w:rFonts w:asciiTheme="majorHAnsi" w:hAnsiTheme="majorHAnsi"/>
-          <w:sz w:val="22"/>
-        </w:rPr>
-        <w:t xml:space="preserve">that randomly </w:t>
-      </w:r>
-      <w:r>
-        <w:rPr>
-          <w:rFonts w:asciiTheme="majorHAnsi" w:hAnsiTheme="majorHAnsi"/>
-          <w:sz w:val="22"/>
-        </w:rPr>
-        <w:t>s</w:t>
-      </w:r>
-      <w:r>
-        <w:rPr>
-          <w:rFonts w:asciiTheme="majorHAnsi" w:hAnsiTheme="majorHAnsi"/>
-          <w:sz w:val="22"/>
-        </w:rPr>
-        <w:t xml:space="preserve">elects and displays from a list of fortunes and “lucky” numbers with options to save and </w:t>
-      </w:r>
-      <w:r>
-        <w:rPr>
-          <w:rFonts w:asciiTheme="majorHAnsi" w:hAnsiTheme="majorHAnsi"/>
-          <w:sz w:val="22"/>
-        </w:rPr>
-        <w:t>share.</w:t>
       </w:r>
     </w:p>
     <w:p>
@@ -7238,7 +7298,6 @@
   <w:style w:type="character" w:default="1" w:styleId="DefaultParagraphFont">
     <w:name w:val="Default Paragraph Font"/>
     <w:uiPriority w:val="1"/>
-    <w:semiHidden/>
     <w:unhideWhenUsed/>
   </w:style>
   <w:style w:type="table" w:default="1" w:styleId="TableNormal">
@@ -7653,7 +7712,6 @@
   <w:style w:type="character" w:default="1" w:styleId="DefaultParagraphFont">
     <w:name w:val="Default Paragraph Font"/>
     <w:uiPriority w:val="1"/>
-    <w:semiHidden/>
     <w:unhideWhenUsed/>
   </w:style>
   <w:style w:type="table" w:default="1" w:styleId="TableNormal">
@@ -8179,7 +8237,7 @@
 </file>
 
 <file path=customXml/itemProps1.xml><?xml version="1.0" encoding="utf-8"?>
-<ds:datastoreItem xmlns:ds="http://schemas.openxmlformats.org/officeDocument/2006/customXml" ds:itemID="{1ABD15C1-0DEC-6444-80AD-15A7DE6B592B}">
+<ds:datastoreItem xmlns:ds="http://schemas.openxmlformats.org/officeDocument/2006/customXml" ds:itemID="{5FE2BB0F-DFD2-4841-A148-63763FB103EC}">
   <ds:schemaRefs>
     <ds:schemaRef ds:uri="http://schemas.openxmlformats.org/officeDocument/2006/bibliography"/>
   </ds:schemaRefs>

</xml_diff>

<commit_message>
updated resume. Last one today!
</commit_message>
<xml_diff>
--- a/docs/GauravGarg.docx
+++ b/docs/GauravGarg.docx
@@ -2570,17 +2570,7 @@
           <w:sz w:val="22"/>
           <w:szCs w:val="24"/>
         </w:rPr>
-        <w:t>, homework and taught debugging techniques a</w:t>
-      </w:r>
-      <w:bookmarkStart w:id="0" w:name="_GoBack"/>
-      <w:bookmarkEnd w:id="0"/>
-      <w:r>
-        <w:rPr>
-          <w:rFonts w:asciiTheme="majorHAnsi" w:hAnsiTheme="majorHAnsi"/>
-          <w:sz w:val="22"/>
-          <w:szCs w:val="24"/>
-        </w:rPr>
-        <w:t>nd</w:t>
+        <w:t>, homework and taught debugging techniques and</w:t>
       </w:r>
       <w:r>
         <w:rPr>
@@ -3318,15 +3308,16 @@
         </w:rPr>
         <w:t>eroku</w:t>
       </w:r>
+      <w:bookmarkStart w:id="0" w:name="_GoBack"/>
       <w:proofErr w:type="spellEnd"/>
       <w:r>
         <w:rPr>
           <w:rFonts w:asciiTheme="majorHAnsi" w:hAnsiTheme="majorHAnsi"/>
           <w:sz w:val="22"/>
-          <w:u w:val="single"/>
         </w:rPr>
         <w:t>.</w:t>
       </w:r>
+      <w:bookmarkEnd w:id="0"/>
       <w:r>
         <w:rPr>
           <w:rFonts w:asciiTheme="majorHAnsi" w:hAnsiTheme="majorHAnsi"/>
@@ -9223,7 +9214,7 @@
 </file>
 
 <file path=customXml/itemProps1.xml><?xml version="1.0" encoding="utf-8"?>
-<ds:datastoreItem xmlns:ds="http://schemas.openxmlformats.org/officeDocument/2006/customXml" ds:itemID="{294F0BAB-1E99-EF42-9217-7A7BD850A9E2}">
+<ds:datastoreItem xmlns:ds="http://schemas.openxmlformats.org/officeDocument/2006/customXml" ds:itemID="{8D74600E-F408-6E4F-9637-CC68A5BEB0B0}">
   <ds:schemaRefs>
     <ds:schemaRef ds:uri="http://schemas.openxmlformats.org/officeDocument/2006/bibliography"/>
   </ds:schemaRefs>

</xml_diff>